<commit_message>
table added with dynamic data
</commit_message>
<xml_diff>
--- a/React Notes.docx
+++ b/React Notes.docx
@@ -30,17 +30,8 @@
                 <w:b/>
                 <w:bCs/>
               </w:rPr>
-              <w:t xml:space="preserve">React </w:t>
-            </w:r>
-            <w:proofErr w:type="spellStart"/>
-            <w:r>
-              <w:rPr>
-                <w:b/>
-                <w:bCs/>
-              </w:rPr>
-              <w:t>Commads</w:t>
-            </w:r>
-            <w:proofErr w:type="spellEnd"/>
+              <w:t>React Commads</w:t>
+            </w:r>
           </w:p>
         </w:tc>
       </w:tr>
@@ -73,15 +64,7 @@
           </w:tcPr>
           <w:p>
             <w:r>
-              <w:t xml:space="preserve">To Install react cli on computer (-g stands for </w:t>
-            </w:r>
-            <w:proofErr w:type="spellStart"/>
-            <w:r>
-              <w:t>golbal</w:t>
-            </w:r>
-            <w:proofErr w:type="spellEnd"/>
-            <w:r>
-              <w:t xml:space="preserve">) </w:t>
+              <w:t xml:space="preserve">To Install react cli on computer (-g stands for golbal) </w:t>
             </w:r>
           </w:p>
         </w:tc>
@@ -90,23 +73,13 @@
             <w:tcW w:w="5760" w:type="dxa"/>
           </w:tcPr>
           <w:p>
-            <w:proofErr w:type="spellStart"/>
             <w:r>
               <w:rPr>
                 <w:rFonts w:ascii="Lucida Console" w:hAnsi="Lucida Console" w:cs="Lucida Console"/>
                 <w:sz w:val="18"/>
                 <w:szCs w:val="18"/>
               </w:rPr>
-              <w:t>npm</w:t>
-            </w:r>
-            <w:proofErr w:type="spellEnd"/>
-            <w:r>
-              <w:rPr>
-                <w:rFonts w:ascii="Lucida Console" w:hAnsi="Lucida Console" w:cs="Lucida Console"/>
-                <w:sz w:val="18"/>
-                <w:szCs w:val="18"/>
-              </w:rPr>
-              <w:t xml:space="preserve"> install -g create-react-app</w:t>
+              <w:t>npm install -g create-react-app</w:t>
             </w:r>
           </w:p>
         </w:tc>
@@ -127,19 +100,89 @@
             <w:tcW w:w="5760" w:type="dxa"/>
           </w:tcPr>
           <w:p>
-            <w:proofErr w:type="spellStart"/>
-            <w:r>
-              <w:t>npx</w:t>
-            </w:r>
-            <w:proofErr w:type="spellEnd"/>
-            <w:r>
-              <w:t xml:space="preserve"> create-react-app </w:t>
-            </w:r>
-            <w:proofErr w:type="spellStart"/>
-            <w:r>
-              <w:t>projectname</w:t>
-            </w:r>
-            <w:proofErr w:type="spellEnd"/>
+            <w:r>
+              <w:t>npx create-react-app projectname</w:t>
+            </w:r>
+          </w:p>
+        </w:tc>
+      </w:tr>
+    </w:tbl>
+    <w:p/>
+    <w:p/>
+    <w:p>
+      <w:r>
+        <w:rPr>
+          <w:b/>
+          <w:bCs/>
+        </w:rPr>
+        <w:t xml:space="preserve">Arrow </w:t>
+      </w:r>
+      <w:r>
+        <w:rPr>
+          <w:b/>
+          <w:bCs/>
+        </w:rPr>
+        <w:t>function</w:t>
+      </w:r>
+      <w:r>
+        <w:t>:</w:t>
+      </w:r>
+      <w:r>
+        <w:t xml:space="preserve"> </w:t>
+      </w:r>
+      <w:r>
+        <w:t>ES6 version of TypeScript provides an arrow function which is the shorthand syntax for defining the anonymous function</w:t>
+      </w:r>
+    </w:p>
+    <w:tbl>
+      <w:tblPr>
+        <w:tblStyle w:val="TableGrid"/>
+        <w:tblW w:w="0" w:type="auto"/>
+        <w:tblLook w:val="04A0" w:firstRow="1" w:lastRow="0" w:firstColumn="1" w:lastColumn="0" w:noHBand="0" w:noVBand="1"/>
+      </w:tblPr>
+      <w:tblGrid>
+        <w:gridCol w:w="9016"/>
+      </w:tblGrid>
+      <w:tr>
+        <w:tc>
+          <w:tcPr>
+            <w:tcW w:w="9016" w:type="dxa"/>
+          </w:tcPr>
+          <w:p>
+            <w:r>
+              <w:t>Syntax</w:t>
+            </w:r>
+          </w:p>
+        </w:tc>
+      </w:tr>
+      <w:tr>
+        <w:tc>
+          <w:tcPr>
+            <w:tcW w:w="9016" w:type="dxa"/>
+          </w:tcPr>
+          <w:p>
+            <w:r>
+              <w:t>c</w:t>
+            </w:r>
+            <w:r>
+              <w:t xml:space="preserve">onst functionName = </w:t>
+            </w:r>
+            <w:r>
+              <w:t>(parameter)</w:t>
+            </w:r>
+            <w:r>
+              <w:t xml:space="preserve"> {</w:t>
+            </w:r>
+          </w:p>
+          <w:p>
+            <w:r>
+              <w:t>Alert(“Hi”)</w:t>
+            </w:r>
+          </w:p>
+          <w:p>
+            <w:r>
+              <w:t>}</w:t>
+            </w:r>
           </w:p>
         </w:tc>
       </w:tr>
@@ -147,18 +190,263 @@
     <w:p/>
     <w:p>
       <w:r>
-        <w:t>Table header sorting :</w:t>
+        <w:rPr>
+          <w:b/>
+          <w:bCs/>
+        </w:rPr>
+        <w:t>useState Hook</w:t>
+      </w:r>
+      <w:r>
+        <w:t xml:space="preserve"> </w:t>
+      </w:r>
+      <w:r>
+        <w:t xml:space="preserve">: </w:t>
+      </w:r>
+      <w:r>
+        <w:t>The React useState Hook allows us to track state in a function component.</w:t>
+      </w:r>
+      <w:r>
+        <w:t xml:space="preserve"> </w:t>
+      </w:r>
+      <w:r>
+        <w:t>State generally refers to data or properties that need to be tracking in an application.</w:t>
       </w:r>
     </w:p>
     <w:p>
-      <w:r>
-        <w:t>Import component into component/</w:t>
-      </w:r>
-      <w:proofErr w:type="spellStart"/>
-      <w:r>
-        <w:t>routes.tsx</w:t>
-      </w:r>
-      <w:proofErr w:type="spellEnd"/>
+      <w:pPr>
+        <w:pStyle w:val="ListParagraph"/>
+        <w:numPr>
+          <w:ilvl w:val="0"/>
+          <w:numId w:val="1"/>
+        </w:numPr>
+      </w:pPr>
+      <w:r>
+        <w:t xml:space="preserve">By using useState react re-render </w:t>
+      </w:r>
+      <w:r>
+        <w:t>function</w:t>
+      </w:r>
+    </w:p>
+    <w:p>
+      <w:pPr>
+        <w:pStyle w:val="ListParagraph"/>
+        <w:numPr>
+          <w:ilvl w:val="0"/>
+          <w:numId w:val="1"/>
+        </w:numPr>
+      </w:pPr>
+      <w:r>
+        <w:t>We can anything in useState ( array, Number,Boolean,String)</w:t>
+      </w:r>
+    </w:p>
+    <w:tbl>
+      <w:tblPr>
+        <w:tblStyle w:val="TableGrid"/>
+        <w:tblW w:w="0" w:type="auto"/>
+        <w:tblLook w:val="04A0" w:firstRow="1" w:lastRow="0" w:firstColumn="1" w:lastColumn="0" w:noHBand="0" w:noVBand="1"/>
+      </w:tblPr>
+      <w:tblGrid>
+        <w:gridCol w:w="9016"/>
+      </w:tblGrid>
+      <w:tr>
+        <w:tc>
+          <w:tcPr>
+            <w:tcW w:w="9016" w:type="dxa"/>
+          </w:tcPr>
+          <w:p>
+            <w:r>
+              <w:t>Ex.</w:t>
+            </w:r>
+          </w:p>
+        </w:tc>
+      </w:tr>
+      <w:tr>
+        <w:tc>
+          <w:tcPr>
+            <w:tcW w:w="9016" w:type="dxa"/>
+          </w:tcPr>
+          <w:p>
+            <w:r>
+              <w:t>const [headers</w:t>
+            </w:r>
+            <w:r>
+              <w:t xml:space="preserve"> </w:t>
+            </w:r>
+            <w:r>
+              <w:t>, setHeader] = useState([</w:t>
+            </w:r>
+          </w:p>
+          <w:p>
+            <w:r>
+              <w:t xml:space="preserve">        "studentId",</w:t>
+            </w:r>
+          </w:p>
+          <w:p>
+            <w:r>
+              <w:t xml:space="preserve">        "studentName",</w:t>
+            </w:r>
+          </w:p>
+          <w:p>
+            <w:r>
+              <w:t xml:space="preserve">        "Calender"</w:t>
+            </w:r>
+          </w:p>
+          <w:p>
+            <w:r>
+              <w:t xml:space="preserve">    ])</w:t>
+            </w:r>
+          </w:p>
+        </w:tc>
+      </w:tr>
+      <w:tr>
+        <w:tc>
+          <w:tcPr>
+            <w:tcW w:w="9016" w:type="dxa"/>
+          </w:tcPr>
+          <w:p>
+            <w:r>
+              <w:t xml:space="preserve">Note: </w:t>
+            </w:r>
+          </w:p>
+          <w:p>
+            <w:r>
+              <w:t xml:space="preserve">In this example </w:t>
+            </w:r>
+            <w:r>
+              <w:t>headers</w:t>
+            </w:r>
+            <w:r>
+              <w:t xml:space="preserve"> is </w:t>
+            </w:r>
+            <w:r>
+              <w:rPr>
+                <w:i/>
+                <w:iCs/>
+              </w:rPr>
+              <w:t>getter</w:t>
+            </w:r>
+            <w:r>
+              <w:t xml:space="preserve"> </w:t>
+            </w:r>
+            <w:r>
+              <w:t xml:space="preserve">and </w:t>
+            </w:r>
+            <w:r>
+              <w:t>setHeader</w:t>
+            </w:r>
+            <w:r>
+              <w:t xml:space="preserve"> </w:t>
+            </w:r>
+            <w:r>
+              <w:t xml:space="preserve">is </w:t>
+            </w:r>
+            <w:r>
+              <w:rPr>
+                <w:i/>
+                <w:iCs/>
+              </w:rPr>
+              <w:t>setter</w:t>
+            </w:r>
+          </w:p>
+          <w:p>
+            <w:r>
+              <w:rPr>
+                <w:i/>
+                <w:iCs/>
+              </w:rPr>
+              <w:t>G</w:t>
+            </w:r>
+            <w:r>
+              <w:rPr>
+                <w:i/>
+                <w:iCs/>
+              </w:rPr>
+              <w:t>etter</w:t>
+            </w:r>
+            <w:r>
+              <w:rPr>
+                <w:i/>
+                <w:iCs/>
+              </w:rPr>
+              <w:t xml:space="preserve"> = </w:t>
+            </w:r>
+            <w:r>
+              <w:t>Is which gets the data</w:t>
+            </w:r>
+          </w:p>
+          <w:p>
+            <w:r>
+              <w:rPr>
+                <w:i/>
+                <w:iCs/>
+              </w:rPr>
+              <w:t>setter</w:t>
+            </w:r>
+            <w:r>
+              <w:rPr>
+                <w:i/>
+                <w:iCs/>
+              </w:rPr>
+              <w:t xml:space="preserve"> </w:t>
+            </w:r>
+            <w:r>
+              <w:rPr>
+                <w:i/>
+                <w:iCs/>
+              </w:rPr>
+              <w:t xml:space="preserve">= </w:t>
+            </w:r>
+            <w:r>
+              <w:t>Is which gets the data</w:t>
+            </w:r>
+          </w:p>
+        </w:tc>
+      </w:tr>
+    </w:tbl>
+    <w:p/>
+    <w:p>
+      <w:r>
+        <w:t xml:space="preserve">Table header </w:t>
+      </w:r>
+      <w:r>
+        <w:t>sorting:</w:t>
+      </w:r>
+    </w:p>
+    <w:tbl>
+      <w:tblPr>
+        <w:tblStyle w:val="TableGrid"/>
+        <w:tblW w:w="0" w:type="auto"/>
+        <w:tblLook w:val="04A0" w:firstRow="1" w:lastRow="0" w:firstColumn="1" w:lastColumn="0" w:noHBand="0" w:noVBand="1"/>
+      </w:tblPr>
+      <w:tblGrid>
+        <w:gridCol w:w="9016"/>
+      </w:tblGrid>
+      <w:tr>
+        <w:tc>
+          <w:tcPr>
+            <w:tcW w:w="9016" w:type="dxa"/>
+          </w:tcPr>
+          <w:p>
+            <w:r>
+              <w:t>Event.target</w:t>
+            </w:r>
+          </w:p>
+        </w:tc>
+      </w:tr>
+      <w:tr>
+        <w:tc>
+          <w:tcPr>
+            <w:tcW w:w="9016" w:type="dxa"/>
+          </w:tcPr>
+          <w:p/>
+        </w:tc>
+      </w:tr>
+    </w:tbl>
+    <w:p/>
+    <w:p>
+      <w:r>
+        <w:t>Import component into component/routes.tsx</w:t>
+      </w:r>
     </w:p>
     <w:sectPr>
       <w:pgSz w:w="11906" w:h="16838"/>
@@ -168,6 +456,127 @@
     </w:sectPr>
   </w:body>
 </w:document>
+</file>
+
+<file path=word/numbering.xml><?xml version="1.0" encoding="utf-8"?>
+<w:numbering xmlns:wpc="http://schemas.microsoft.com/office/word/2010/wordprocessingCanvas" xmlns:cx="http://schemas.microsoft.com/office/drawing/2014/chartex" xmlns:cx1="http://schemas.microsoft.com/office/drawing/2015/9/8/chartex" xmlns:cx2="http://schemas.microsoft.com/office/drawing/2015/10/21/chartex" xmlns:cx3="http://schemas.microsoft.com/office/drawing/2016/5/9/chartex" xmlns:cx4="http://schemas.microsoft.com/office/drawing/2016/5/10/chartex" xmlns:cx5="http://schemas.microsoft.com/office/drawing/2016/5/11/chartex" xmlns:cx6="http://schemas.microsoft.com/office/drawing/2016/5/12/chartex" xmlns:cx7="http://schemas.microsoft.com/office/drawing/2016/5/13/chartex" xmlns:cx8="http://schemas.microsoft.com/office/drawing/2016/5/14/chartex" xmlns:mc="http://schemas.openxmlformats.org/markup-compatibility/2006" xmlns:aink="http://schemas.microsoft.com/office/drawing/2016/ink" xmlns:am3d="http://schemas.microsoft.com/office/drawing/2017/model3d" xmlns:o="urn:schemas-microsoft-com:office:office" xmlns:oel="http://schemas.microsoft.com/office/2019/extlst" xmlns:r="http://schemas.openxmlformats.org/officeDocument/2006/relationships" xmlns:m="http://schemas.openxmlformats.org/officeDocument/2006/math" xmlns:v="urn:schemas-microsoft-com:vml" xmlns:wp14="http://schemas.microsoft.com/office/word/2010/wordprocessingDrawing" xmlns:wp="http://schemas.openxmlformats.org/drawingml/2006/wordprocessingDrawing" xmlns:w10="urn:schemas-microsoft-com:office:word" xmlns:w="http://schemas.openxmlformats.org/wordprocessingml/2006/main" xmlns:w14="http://schemas.microsoft.com/office/word/2010/wordml" xmlns:w15="http://schemas.microsoft.com/office/word/2012/wordml" xmlns:w16cex="http://schemas.microsoft.com/office/word/2018/wordml/cex" xmlns:w16cid="http://schemas.microsoft.com/office/word/2016/wordml/cid" xmlns:w16="http://schemas.microsoft.com/office/word/2018/wordml" xmlns:w16sdtdh="http://schemas.microsoft.com/office/word/2020/wordml/sdtdatahash" xmlns:w16se="http://schemas.microsoft.com/office/word/2015/wordml/symex" xmlns:wpg="http://schemas.microsoft.com/office/word/2010/wordprocessingGroup" xmlns:wpi="http://schemas.microsoft.com/office/word/2010/wordprocessingInk" xmlns:wne="http://schemas.microsoft.com/office/word/2006/wordml" xmlns:wps="http://schemas.microsoft.com/office/word/2010/wordprocessingShape" mc:Ignorable="w14 w15 w16se w16cid w16 w16cex w16sdtdh wp14">
+  <w:abstractNum w:abstractNumId="0" w15:restartNumberingAfterBreak="0">
+    <w:nsid w:val="25C10D24"/>
+    <w:multiLevelType w:val="hybridMultilevel"/>
+    <w:tmpl w:val="9AEA8DC0"/>
+    <w:lvl w:ilvl="0" w:tplc="40090001">
+      <w:start w:val="1"/>
+      <w:numFmt w:val="bullet"/>
+      <w:lvlText w:val=""/>
+      <w:lvlJc w:val="left"/>
+      <w:pPr>
+        <w:ind w:left="720" w:hanging="360"/>
+      </w:pPr>
+      <w:rPr>
+        <w:rFonts w:ascii="Symbol" w:hAnsi="Symbol" w:hint="default"/>
+      </w:rPr>
+    </w:lvl>
+    <w:lvl w:ilvl="1" w:tplc="40090003" w:tentative="1">
+      <w:start w:val="1"/>
+      <w:numFmt w:val="bullet"/>
+      <w:lvlText w:val="o"/>
+      <w:lvlJc w:val="left"/>
+      <w:pPr>
+        <w:ind w:left="1440" w:hanging="360"/>
+      </w:pPr>
+      <w:rPr>
+        <w:rFonts w:ascii="Courier New" w:hAnsi="Courier New" w:cs="Courier New" w:hint="default"/>
+      </w:rPr>
+    </w:lvl>
+    <w:lvl w:ilvl="2" w:tplc="40090005" w:tentative="1">
+      <w:start w:val="1"/>
+      <w:numFmt w:val="bullet"/>
+      <w:lvlText w:val=""/>
+      <w:lvlJc w:val="left"/>
+      <w:pPr>
+        <w:ind w:left="2160" w:hanging="360"/>
+      </w:pPr>
+      <w:rPr>
+        <w:rFonts w:ascii="Wingdings" w:hAnsi="Wingdings" w:hint="default"/>
+      </w:rPr>
+    </w:lvl>
+    <w:lvl w:ilvl="3" w:tplc="40090001" w:tentative="1">
+      <w:start w:val="1"/>
+      <w:numFmt w:val="bullet"/>
+      <w:lvlText w:val=""/>
+      <w:lvlJc w:val="left"/>
+      <w:pPr>
+        <w:ind w:left="2880" w:hanging="360"/>
+      </w:pPr>
+      <w:rPr>
+        <w:rFonts w:ascii="Symbol" w:hAnsi="Symbol" w:hint="default"/>
+      </w:rPr>
+    </w:lvl>
+    <w:lvl w:ilvl="4" w:tplc="40090003" w:tentative="1">
+      <w:start w:val="1"/>
+      <w:numFmt w:val="bullet"/>
+      <w:lvlText w:val="o"/>
+      <w:lvlJc w:val="left"/>
+      <w:pPr>
+        <w:ind w:left="3600" w:hanging="360"/>
+      </w:pPr>
+      <w:rPr>
+        <w:rFonts w:ascii="Courier New" w:hAnsi="Courier New" w:cs="Courier New" w:hint="default"/>
+      </w:rPr>
+    </w:lvl>
+    <w:lvl w:ilvl="5" w:tplc="40090005" w:tentative="1">
+      <w:start w:val="1"/>
+      <w:numFmt w:val="bullet"/>
+      <w:lvlText w:val=""/>
+      <w:lvlJc w:val="left"/>
+      <w:pPr>
+        <w:ind w:left="4320" w:hanging="360"/>
+      </w:pPr>
+      <w:rPr>
+        <w:rFonts w:ascii="Wingdings" w:hAnsi="Wingdings" w:hint="default"/>
+      </w:rPr>
+    </w:lvl>
+    <w:lvl w:ilvl="6" w:tplc="40090001" w:tentative="1">
+      <w:start w:val="1"/>
+      <w:numFmt w:val="bullet"/>
+      <w:lvlText w:val=""/>
+      <w:lvlJc w:val="left"/>
+      <w:pPr>
+        <w:ind w:left="5040" w:hanging="360"/>
+      </w:pPr>
+      <w:rPr>
+        <w:rFonts w:ascii="Symbol" w:hAnsi="Symbol" w:hint="default"/>
+      </w:rPr>
+    </w:lvl>
+    <w:lvl w:ilvl="7" w:tplc="40090003" w:tentative="1">
+      <w:start w:val="1"/>
+      <w:numFmt w:val="bullet"/>
+      <w:lvlText w:val="o"/>
+      <w:lvlJc w:val="left"/>
+      <w:pPr>
+        <w:ind w:left="5760" w:hanging="360"/>
+      </w:pPr>
+      <w:rPr>
+        <w:rFonts w:ascii="Courier New" w:hAnsi="Courier New" w:cs="Courier New" w:hint="default"/>
+      </w:rPr>
+    </w:lvl>
+    <w:lvl w:ilvl="8" w:tplc="40090005" w:tentative="1">
+      <w:start w:val="1"/>
+      <w:numFmt w:val="bullet"/>
+      <w:lvlText w:val=""/>
+      <w:lvlJc w:val="left"/>
+      <w:pPr>
+        <w:ind w:left="6480" w:hanging="360"/>
+      </w:pPr>
+      <w:rPr>
+        <w:rFonts w:ascii="Wingdings" w:hAnsi="Wingdings" w:hint="default"/>
+      </w:rPr>
+    </w:lvl>
+  </w:abstractNum>
+  <w:num w:numId="1" w16cid:durableId="540047795">
+    <w:abstractNumId w:val="0"/>
+  </w:num>
+</w:numbering>
 </file>
 
 <file path=word/styles.xml><?xml version="1.0" encoding="utf-8"?>
@@ -615,6 +1024,95 @@
       </w:tblBorders>
     </w:tblPr>
   </w:style>
+  <w:style w:type="character" w:styleId="CommentReference">
+    <w:name w:val="annotation reference"/>
+    <w:basedOn w:val="DefaultParagraphFont"/>
+    <w:uiPriority w:val="99"/>
+    <w:semiHidden/>
+    <w:unhideWhenUsed/>
+    <w:rsid w:val="00805692"/>
+    <w:rPr>
+      <w:sz w:val="16"/>
+      <w:szCs w:val="16"/>
+    </w:rPr>
+  </w:style>
+  <w:style w:type="paragraph" w:styleId="CommentText">
+    <w:name w:val="annotation text"/>
+    <w:basedOn w:val="Normal"/>
+    <w:link w:val="CommentTextChar"/>
+    <w:uiPriority w:val="99"/>
+    <w:semiHidden/>
+    <w:unhideWhenUsed/>
+    <w:rsid w:val="00805692"/>
+    <w:pPr>
+      <w:spacing w:line="240" w:lineRule="auto"/>
+    </w:pPr>
+    <w:rPr>
+      <w:sz w:val="20"/>
+      <w:szCs w:val="20"/>
+    </w:rPr>
+  </w:style>
+  <w:style w:type="character" w:customStyle="1" w:styleId="CommentTextChar">
+    <w:name w:val="Comment Text Char"/>
+    <w:basedOn w:val="DefaultParagraphFont"/>
+    <w:link w:val="CommentText"/>
+    <w:uiPriority w:val="99"/>
+    <w:semiHidden/>
+    <w:rsid w:val="00805692"/>
+    <w:rPr>
+      <w:sz w:val="20"/>
+      <w:szCs w:val="20"/>
+    </w:rPr>
+  </w:style>
+  <w:style w:type="paragraph" w:styleId="CommentSubject">
+    <w:name w:val="annotation subject"/>
+    <w:basedOn w:val="CommentText"/>
+    <w:next w:val="CommentText"/>
+    <w:link w:val="CommentSubjectChar"/>
+    <w:uiPriority w:val="99"/>
+    <w:semiHidden/>
+    <w:unhideWhenUsed/>
+    <w:rsid w:val="00805692"/>
+    <w:rPr>
+      <w:b/>
+      <w:bCs/>
+    </w:rPr>
+  </w:style>
+  <w:style w:type="character" w:customStyle="1" w:styleId="CommentSubjectChar">
+    <w:name w:val="Comment Subject Char"/>
+    <w:basedOn w:val="CommentTextChar"/>
+    <w:link w:val="CommentSubject"/>
+    <w:uiPriority w:val="99"/>
+    <w:semiHidden/>
+    <w:rsid w:val="00805692"/>
+    <w:rPr>
+      <w:b/>
+      <w:bCs/>
+      <w:sz w:val="20"/>
+      <w:szCs w:val="20"/>
+    </w:rPr>
+  </w:style>
+  <w:style w:type="paragraph" w:styleId="ListParagraph">
+    <w:name w:val="List Paragraph"/>
+    <w:basedOn w:val="Normal"/>
+    <w:uiPriority w:val="34"/>
+    <w:qFormat/>
+    <w:rsid w:val="00805692"/>
+    <w:pPr>
+      <w:ind w:left="720"/>
+      <w:contextualSpacing/>
+    </w:pPr>
+  </w:style>
+  <w:style w:type="paragraph" w:styleId="Revision">
+    <w:name w:val="Revision"/>
+    <w:hidden/>
+    <w:uiPriority w:val="99"/>
+    <w:semiHidden/>
+    <w:rsid w:val="008D2B89"/>
+    <w:pPr>
+      <w:spacing w:after="0" w:line="240" w:lineRule="auto"/>
+    </w:pPr>
+  </w:style>
 </w:styles>
 </file>
 
@@ -911,4 +1409,16 @@
     </a:ext>
   </a:extLst>
 </a:theme>
+</file>
+
+<file path=customXml/item1.xml><?xml version="1.0" encoding="utf-8"?>
+<b:Sources xmlns:b="http://schemas.openxmlformats.org/officeDocument/2006/bibliography" xmlns="http://schemas.openxmlformats.org/officeDocument/2006/bibliography" SelectedStyle="\APASixthEditionOfficeOnline.xsl" StyleName="APA" Version="6"/>
+</file>
+
+<file path=customXml/itemProps1.xml><?xml version="1.0" encoding="utf-8"?>
+<ds:datastoreItem xmlns:ds="http://schemas.openxmlformats.org/officeDocument/2006/customXml" ds:itemID="{2E7D82F8-86C9-4B5C-80B2-7DF0B416E4A1}">
+  <ds:schemaRefs>
+    <ds:schemaRef ds:uri="http://schemas.openxmlformats.org/officeDocument/2006/bibliography"/>
+  </ds:schemaRefs>
+</ds:datastoreItem>
 </file>
</xml_diff>